<commit_message>
! updated sale gas method
</commit_message>
<xml_diff>
--- a/Docs/Question.docx
+++ b/Docs/Question.docx
@@ -4,80 +4,15 @@
   <w:body>
     <w:p>
       <w:r>
-        <w:t xml:space="preserve">1) Hiện tại : </w:t>
+        <w:t>1</w:t>
       </w:r>
       <w:r>
-        <w:t>CARD_MONEY</w:t>
-      </w:r>
-      <w:r>
-        <w:t xml:space="preserve"> &gt;= </w:t>
-      </w:r>
-      <w:r>
-        <w:t>RECHARGE_MONEY</w:t>
+        <w:t>) Hiện tại: Giá hiện tại cập nhật mỗi lần login -&gt; có nên cập nhật mỗi lần quét thẻ ko?</w:t>
       </w:r>
     </w:p>
     <w:p>
       <w:r>
-        <w:t xml:space="preserve">-&gt; 2 số này có = nhau hay ko? Nếu không = nhau thì phải thêm 1 cột : </w:t>
-      </w:r>
-      <w:r>
-        <w:t>RECHARGE_</w:t>
-      </w:r>
-      <w:r>
-        <w:t>REAL_</w:t>
-      </w:r>
-      <w:r>
-        <w:t>MONEY</w:t>
-      </w:r>
-      <w:r>
-        <w:t>. Khi đó:</w:t>
-      </w:r>
-    </w:p>
-    <w:p>
-      <w:r>
-        <w:t>CARD_MONEY</w:t>
-      </w:r>
-      <w:r>
-        <w:t xml:space="preserve"> &gt;= </w:t>
-      </w:r>
-      <w:r>
-        <w:t>RECHARGE_</w:t>
-      </w:r>
-      <w:r>
-        <w:t>REAL_</w:t>
-      </w:r>
-      <w:r>
-        <w:t>MONEY</w:t>
-      </w:r>
-    </w:p>
-    <w:p>
-      <w:r>
-        <w:t>CARD_MONEY</w:t>
-      </w:r>
-      <w:r>
-        <w:t xml:space="preserve"> = </w:t>
-      </w:r>
-      <w:r>
-        <w:t>RECHARGE_MONEY</w:t>
-      </w:r>
-    </w:p>
-    <w:p>
-      <w:r>
-        <w:t>2) Hiện tại: Giá hiện tại cập nhật mỗi lần login -&gt; có nên cập nhật mỗi lần quét thẻ ko?</w:t>
-      </w:r>
-    </w:p>
-    <w:p>
-      <w:r>
-        <w:t>3)Số lít xăng khi mua tính theo giá thực tế hay giá trên thẻ để trừ vào tổng kho</w:t>
-      </w:r>
-      <w:r>
-        <w:t>?</w:t>
-      </w:r>
-      <w:r>
-        <w:t xml:space="preserve"> Hiện tạ</w:t>
-      </w:r>
-      <w:r>
-        <w:t>i tính theo giá trên thẻ</w:t>
+        <w:t>2) Khi bán xăng ở trạm xăng: có nên hiển thị tổng số lít còn lại trong kho không?</w:t>
       </w:r>
     </w:p>
     <w:sectPr>

</xml_diff>